<commit_message>
Finalized all forms and did a review.  Fixed a minor typo in the Third_Party_Policy
</commit_message>
<xml_diff>
--- a/hipaa_forms/HIPAA-Training Form.docx
+++ b/hipaa_forms/HIPAA-Training Form.docx
@@ -15,6 +15,8 @@
           <w:szCs w:val="24"/>
         </w:rPr>
       </w:pPr>
+      <w:bookmarkStart w:id="0" w:name="_GoBack"/>
+      <w:bookmarkEnd w:id="0"/>
       <w:r>
         <w:rPr>
           <w:rFonts w:ascii="Times" w:eastAsiaTheme="minorHAnsi" w:hAnsi="Times" w:cs="Times"/>
@@ -482,19 +484,7 @@
                 <w:sz w:val="18"/>
                 <w:szCs w:val="18"/>
               </w:rPr>
-              <w:t>An</w:t>
-            </w:r>
-            <w:bookmarkStart w:id="0" w:name="_GoBack"/>
-            <w:bookmarkEnd w:id="0"/>
-            <w:r>
-              <w:rPr>
-                <w:rFonts w:ascii="Calibri" w:hAnsi="Calibri"/>
-                <w:iCs/>
-                <w:color w:val="000000"/>
-                <w:sz w:val="18"/>
-                <w:szCs w:val="18"/>
-              </w:rPr>
-              <w:t>nual Training</w:t>
+              <w:t>Annual Training</w:t>
             </w:r>
           </w:p>
         </w:tc>
@@ -2491,7 +2481,10 @@
             <w:pStyle w:val="Footer"/>
           </w:pPr>
           <w:r>
-            <w:t>Termination Checklist Form</w:t>
+            <w:t>HIPAA Training</w:t>
+          </w:r>
+          <w:r>
+            <w:t xml:space="preserve"> Checklist Form</w:t>
           </w:r>
         </w:p>
       </w:tc>

</xml_diff>